<commit_message>
Practica 1 acabada, queda la memoria, holi :3
</commit_message>
<xml_diff>
--- a/IAVP1G01.docx
+++ b/IAVP1G01.docx
@@ -662,7 +662,15 @@
           <w:sz w:val="24"/>
           <w:szCs w:val="24"/>
         </w:rPr>
-        <w:t xml:space="preserve">El IDE principal será </w:t>
+        <w:t xml:space="preserve">Hemos desarrollado la práctica con el </w:t>
+      </w:r>
+      <w:r>
+        <w:rPr>
+          <w:rFonts w:ascii="Times New Roman" w:hAnsi="Times New Roman" w:cs="Times New Roman"/>
+          <w:sz w:val="24"/>
+          <w:szCs w:val="24"/>
+        </w:rPr>
+        <w:t xml:space="preserve">IDE </w:t>
       </w:r>
       <w:proofErr w:type="spellStart"/>
       <w:r>
@@ -680,7 +688,23 @@
           <w:sz w:val="24"/>
           <w:szCs w:val="24"/>
         </w:rPr>
-        <w:t xml:space="preserve"> 2017.3, programando en C# con Visual Studio </w:t>
+        <w:t xml:space="preserve"> </w:t>
+      </w:r>
+      <w:r>
+        <w:rPr>
+          <w:rFonts w:ascii="Times New Roman" w:hAnsi="Times New Roman" w:cs="Times New Roman"/>
+          <w:sz w:val="24"/>
+          <w:szCs w:val="24"/>
+        </w:rPr>
+        <w:t xml:space="preserve"> en la versión </w:t>
+      </w:r>
+      <w:r>
+        <w:rPr>
+          <w:rFonts w:ascii="Times New Roman" w:hAnsi="Times New Roman" w:cs="Times New Roman"/>
+          <w:sz w:val="24"/>
+          <w:szCs w:val="24"/>
+        </w:rPr>
+        <w:t xml:space="preserve">2017.3, programando en C# con Visual Studio </w:t>
       </w:r>
       <w:proofErr w:type="spellStart"/>
       <w:r>
@@ -699,6 +723,14 @@
           <w:szCs w:val="24"/>
         </w:rPr>
         <w:t xml:space="preserve"> 2017</w:t>
+      </w:r>
+      <w:r>
+        <w:rPr>
+          <w:rFonts w:ascii="Times New Roman" w:hAnsi="Times New Roman" w:cs="Times New Roman"/>
+          <w:sz w:val="24"/>
+          <w:szCs w:val="24"/>
+        </w:rPr>
+        <w:t>.</w:t>
       </w:r>
     </w:p>
     <w:p>
@@ -747,8 +779,8 @@
         <w:rPr>
           <w:rFonts w:ascii="Times New Roman" w:hAnsi="Times New Roman" w:cs="Times New Roman"/>
           <w:b/>
-          <w:sz w:val="48"/>
-          <w:szCs w:val="48"/>
+          <w:sz w:val="40"/>
+          <w:szCs w:val="40"/>
           <w:u w:val="single"/>
         </w:rPr>
       </w:pPr>
@@ -767,67 +799,460 @@
           <w:sz w:val="24"/>
           <w:szCs w:val="24"/>
         </w:rPr>
-        <w:t>Desarrollar un prototipo de IA que resuelva el puzle deslizante de 8 piezas</w:t>
-      </w:r>
-    </w:p>
-    <w:p>
-      <w:pPr>
-        <w:rPr>
-          <w:rFonts w:ascii="Times New Roman" w:hAnsi="Times New Roman" w:cs="Times New Roman"/>
-          <w:sz w:val="24"/>
-          <w:szCs w:val="24"/>
-        </w:rPr>
-      </w:pPr>
-      <w:r>
-        <w:rPr>
-          <w:rFonts w:ascii="Times New Roman" w:hAnsi="Times New Roman" w:cs="Times New Roman"/>
-          <w:sz w:val="24"/>
-          <w:szCs w:val="24"/>
-        </w:rPr>
-        <w:t xml:space="preserve">El prototipo muestra el puzle en su posición inicial. </w:t>
-      </w:r>
-    </w:p>
-    <w:p>
-      <w:pPr>
-        <w:rPr>
-          <w:rFonts w:ascii="Times New Roman" w:hAnsi="Times New Roman" w:cs="Times New Roman"/>
-          <w:sz w:val="24"/>
-          <w:szCs w:val="24"/>
-        </w:rPr>
-      </w:pPr>
-      <w:r>
-        <w:rPr>
-          <w:rFonts w:ascii="Times New Roman" w:hAnsi="Times New Roman" w:cs="Times New Roman"/>
-          <w:sz w:val="24"/>
-          <w:szCs w:val="24"/>
-        </w:rPr>
-        <w:t>El usuario puede mover las piezas:</w:t>
-      </w:r>
-    </w:p>
-    <w:p>
-      <w:r>
-        <w:t>-</w:t>
-      </w:r>
-      <w:r>
-        <w:t xml:space="preserve">Una pieza se puede mover al espacio libre si tiene un lado compartido con el espacio libre </w:t>
-      </w:r>
-    </w:p>
-    <w:p>
-      <w:r>
-        <w:t>-</w:t>
-      </w:r>
-      <w:r>
-        <w:t>Se pueden hacer tantos movimientos como desees</w:t>
-      </w:r>
-    </w:p>
-    <w:p>
-      <w:r>
-        <w:t>Hay un botón para reiniciar la demo</w:t>
-      </w:r>
-    </w:p>
-    <w:p>
-      <w:r>
-        <w:t>Hay un botón para resolver el puzle automáticamente, y se podrá ver la resolución paso a paso. Al terminar de resolverse se mostrarán estadísticas</w:t>
+        <w:t>El problema consiste en d</w:t>
+      </w:r>
+      <w:r>
+        <w:rPr>
+          <w:rFonts w:ascii="Times New Roman" w:hAnsi="Times New Roman" w:cs="Times New Roman"/>
+          <w:sz w:val="24"/>
+          <w:szCs w:val="24"/>
+        </w:rPr>
+        <w:t>esarrollar un prototipo de IA que resuelva el puzle deslizante de 8 piezas</w:t>
+      </w:r>
+      <w:r>
+        <w:rPr>
+          <w:rFonts w:ascii="Times New Roman" w:hAnsi="Times New Roman" w:cs="Times New Roman"/>
+          <w:sz w:val="24"/>
+          <w:szCs w:val="24"/>
+        </w:rPr>
+        <w:t>.</w:t>
+      </w:r>
+    </w:p>
+    <w:p>
+      <w:pPr>
+        <w:rPr>
+          <w:rFonts w:ascii="Times New Roman" w:hAnsi="Times New Roman" w:cs="Times New Roman"/>
+          <w:sz w:val="24"/>
+          <w:szCs w:val="24"/>
+        </w:rPr>
+      </w:pPr>
+      <w:r>
+        <w:rPr>
+          <w:rFonts w:ascii="Times New Roman" w:hAnsi="Times New Roman" w:cs="Times New Roman"/>
+          <w:sz w:val="24"/>
+          <w:szCs w:val="24"/>
+        </w:rPr>
+        <w:t>El prototipo muestra e</w:t>
+      </w:r>
+      <w:r>
+        <w:rPr>
+          <w:rFonts w:ascii="Times New Roman" w:hAnsi="Times New Roman" w:cs="Times New Roman"/>
+          <w:sz w:val="24"/>
+          <w:szCs w:val="24"/>
+        </w:rPr>
+        <w:t xml:space="preserve">l puzle en su posición inicial, que es una configuración de la forma: </w:t>
+      </w:r>
+    </w:p>
+    <w:p>
+      <w:pPr>
+        <w:rPr>
+          <w:rFonts w:ascii="Times New Roman" w:hAnsi="Times New Roman" w:cs="Times New Roman"/>
+          <w:sz w:val="24"/>
+          <w:szCs w:val="24"/>
+        </w:rPr>
+      </w:pPr>
+      <w:r>
+        <w:rPr>
+          <w:rFonts w:ascii="Times New Roman" w:hAnsi="Times New Roman" w:cs="Times New Roman"/>
+          <w:sz w:val="24"/>
+          <w:szCs w:val="24"/>
+        </w:rPr>
+        <w:t>(1</w:t>
+      </w:r>
+      <w:proofErr w:type="gramStart"/>
+      <w:r>
+        <w:rPr>
+          <w:rFonts w:ascii="Times New Roman" w:hAnsi="Times New Roman" w:cs="Times New Roman"/>
+          <w:sz w:val="24"/>
+          <w:szCs w:val="24"/>
+        </w:rPr>
+        <w:t>,2,3</w:t>
+      </w:r>
+      <w:proofErr w:type="gramEnd"/>
+    </w:p>
+    <w:p>
+      <w:pPr>
+        <w:rPr>
+          <w:rFonts w:ascii="Times New Roman" w:hAnsi="Times New Roman" w:cs="Times New Roman"/>
+          <w:sz w:val="24"/>
+          <w:szCs w:val="24"/>
+        </w:rPr>
+      </w:pPr>
+      <w:proofErr w:type="gramStart"/>
+      <w:r>
+        <w:rPr>
+          <w:rFonts w:ascii="Times New Roman" w:hAnsi="Times New Roman" w:cs="Times New Roman"/>
+          <w:sz w:val="24"/>
+          <w:szCs w:val="24"/>
+        </w:rPr>
+        <w:t>,4,5,6</w:t>
+      </w:r>
+      <w:proofErr w:type="gramEnd"/>
+      <w:r>
+        <w:rPr>
+          <w:rFonts w:ascii="Times New Roman" w:hAnsi="Times New Roman" w:cs="Times New Roman"/>
+          <w:sz w:val="24"/>
+          <w:szCs w:val="24"/>
+        </w:rPr>
+        <w:t>,</w:t>
+      </w:r>
+    </w:p>
+    <w:p>
+      <w:pPr>
+        <w:rPr>
+          <w:rFonts w:ascii="Times New Roman" w:hAnsi="Times New Roman" w:cs="Times New Roman"/>
+          <w:sz w:val="24"/>
+          <w:szCs w:val="24"/>
+        </w:rPr>
+      </w:pPr>
+      <w:r>
+        <w:rPr>
+          <w:rFonts w:ascii="Times New Roman" w:hAnsi="Times New Roman" w:cs="Times New Roman"/>
+          <w:sz w:val="24"/>
+          <w:szCs w:val="24"/>
+        </w:rPr>
+        <w:t>7</w:t>
+      </w:r>
+      <w:proofErr w:type="gramStart"/>
+      <w:r>
+        <w:rPr>
+          <w:rFonts w:ascii="Times New Roman" w:hAnsi="Times New Roman" w:cs="Times New Roman"/>
+          <w:sz w:val="24"/>
+          <w:szCs w:val="24"/>
+        </w:rPr>
+        <w:t>,8,0</w:t>
+      </w:r>
+      <w:proofErr w:type="gramEnd"/>
+      <w:r>
+        <w:rPr>
+          <w:rFonts w:ascii="Times New Roman" w:hAnsi="Times New Roman" w:cs="Times New Roman"/>
+          <w:sz w:val="24"/>
+          <w:szCs w:val="24"/>
+        </w:rPr>
+        <w:t xml:space="preserve">) </w:t>
+      </w:r>
+    </w:p>
+    <w:p>
+      <w:pPr>
+        <w:rPr>
+          <w:rFonts w:ascii="Times New Roman" w:hAnsi="Times New Roman" w:cs="Times New Roman"/>
+          <w:sz w:val="24"/>
+          <w:szCs w:val="24"/>
+        </w:rPr>
+      </w:pPr>
+      <w:proofErr w:type="gramStart"/>
+      <w:r>
+        <w:rPr>
+          <w:rFonts w:ascii="Times New Roman" w:hAnsi="Times New Roman" w:cs="Times New Roman"/>
+          <w:sz w:val="24"/>
+          <w:szCs w:val="24"/>
+        </w:rPr>
+        <w:t>en</w:t>
+      </w:r>
+      <w:proofErr w:type="gramEnd"/>
+      <w:r>
+        <w:rPr>
+          <w:rFonts w:ascii="Times New Roman" w:hAnsi="Times New Roman" w:cs="Times New Roman"/>
+          <w:sz w:val="24"/>
+          <w:szCs w:val="24"/>
+        </w:rPr>
+        <w:t xml:space="preserve"> la que el 0 representa el hueco vacío.</w:t>
+      </w:r>
+    </w:p>
+    <w:p>
+      <w:pPr>
+        <w:rPr>
+          <w:rFonts w:ascii="Times New Roman" w:hAnsi="Times New Roman" w:cs="Times New Roman"/>
+          <w:sz w:val="24"/>
+          <w:szCs w:val="24"/>
+        </w:rPr>
+      </w:pPr>
+    </w:p>
+    <w:p>
+      <w:pPr>
+        <w:rPr>
+          <w:rFonts w:ascii="Times New Roman" w:hAnsi="Times New Roman" w:cs="Times New Roman"/>
+          <w:sz w:val="24"/>
+          <w:szCs w:val="24"/>
+        </w:rPr>
+      </w:pPr>
+      <w:r>
+        <w:rPr>
+          <w:rFonts w:ascii="Times New Roman" w:hAnsi="Times New Roman" w:cs="Times New Roman"/>
+          <w:sz w:val="24"/>
+          <w:szCs w:val="24"/>
+        </w:rPr>
+        <w:t xml:space="preserve">El usuario puede generar un </w:t>
+      </w:r>
+      <w:proofErr w:type="spellStart"/>
+      <w:r>
+        <w:rPr>
+          <w:rFonts w:ascii="Times New Roman" w:hAnsi="Times New Roman" w:cs="Times New Roman"/>
+          <w:sz w:val="24"/>
+          <w:szCs w:val="24"/>
+        </w:rPr>
+        <w:t>puzzle</w:t>
+      </w:r>
+      <w:proofErr w:type="spellEnd"/>
+      <w:r>
+        <w:rPr>
+          <w:rFonts w:ascii="Times New Roman" w:hAnsi="Times New Roman" w:cs="Times New Roman"/>
+          <w:sz w:val="24"/>
+          <w:szCs w:val="24"/>
+        </w:rPr>
+        <w:t xml:space="preserve"> aleatorio pulsando el botón de “Aleatorio”.</w:t>
+      </w:r>
+    </w:p>
+    <w:p>
+      <w:pPr>
+        <w:rPr>
+          <w:rFonts w:ascii="Times New Roman" w:hAnsi="Times New Roman" w:cs="Times New Roman"/>
+          <w:sz w:val="24"/>
+          <w:szCs w:val="24"/>
+        </w:rPr>
+      </w:pPr>
+      <w:r>
+        <w:rPr>
+          <w:rFonts w:ascii="Times New Roman" w:hAnsi="Times New Roman" w:cs="Times New Roman"/>
+          <w:sz w:val="24"/>
+          <w:szCs w:val="24"/>
+        </w:rPr>
+        <w:t>El</w:t>
+      </w:r>
+      <w:r>
+        <w:rPr>
+          <w:rFonts w:ascii="Times New Roman" w:hAnsi="Times New Roman" w:cs="Times New Roman"/>
+          <w:sz w:val="24"/>
+          <w:szCs w:val="24"/>
+        </w:rPr>
+        <w:t xml:space="preserve"> usuario puede mover las piezas haciendo </w:t>
+      </w:r>
+      <w:proofErr w:type="spellStart"/>
+      <w:r>
+        <w:rPr>
+          <w:rFonts w:ascii="Times New Roman" w:hAnsi="Times New Roman" w:cs="Times New Roman"/>
+          <w:sz w:val="24"/>
+          <w:szCs w:val="24"/>
+        </w:rPr>
+        <w:t>click</w:t>
+      </w:r>
+      <w:proofErr w:type="spellEnd"/>
+      <w:r>
+        <w:rPr>
+          <w:rFonts w:ascii="Times New Roman" w:hAnsi="Times New Roman" w:cs="Times New Roman"/>
+          <w:sz w:val="24"/>
+          <w:szCs w:val="24"/>
+        </w:rPr>
+        <w:t xml:space="preserve"> sobre una pieza adyacente al vacío. El número de movimientos que puede hacer el jugador es ilimitado.</w:t>
+      </w:r>
+    </w:p>
+    <w:p>
+      <w:pPr>
+        <w:rPr>
+          <w:rFonts w:ascii="Times New Roman" w:hAnsi="Times New Roman" w:cs="Times New Roman"/>
+          <w:sz w:val="24"/>
+          <w:szCs w:val="24"/>
+        </w:rPr>
+      </w:pPr>
+      <w:r>
+        <w:rPr>
+          <w:rFonts w:ascii="Times New Roman" w:hAnsi="Times New Roman" w:cs="Times New Roman"/>
+          <w:sz w:val="24"/>
+          <w:szCs w:val="24"/>
+        </w:rPr>
+        <w:t>Si el jugador se atasca, puede pulsar el botón de “Reestablecer” que reestablece el estado del tablero al que tenía al principio.</w:t>
+      </w:r>
+    </w:p>
+    <w:p>
+      <w:pPr>
+        <w:rPr>
+          <w:rFonts w:ascii="Times New Roman" w:hAnsi="Times New Roman" w:cs="Times New Roman"/>
+          <w:sz w:val="24"/>
+          <w:szCs w:val="24"/>
+        </w:rPr>
+      </w:pPr>
+      <w:r>
+        <w:rPr>
+          <w:rFonts w:ascii="Times New Roman" w:hAnsi="Times New Roman" w:cs="Times New Roman"/>
+          <w:sz w:val="24"/>
+          <w:szCs w:val="24"/>
+        </w:rPr>
+        <w:t xml:space="preserve">El </w:t>
+      </w:r>
+      <w:proofErr w:type="spellStart"/>
+      <w:r>
+        <w:rPr>
+          <w:rFonts w:ascii="Times New Roman" w:hAnsi="Times New Roman" w:cs="Times New Roman"/>
+          <w:sz w:val="24"/>
+          <w:szCs w:val="24"/>
+        </w:rPr>
+        <w:t>puzzle</w:t>
+      </w:r>
+      <w:proofErr w:type="spellEnd"/>
+      <w:r>
+        <w:rPr>
+          <w:rFonts w:ascii="Times New Roman" w:hAnsi="Times New Roman" w:cs="Times New Roman"/>
+          <w:sz w:val="24"/>
+          <w:szCs w:val="24"/>
+        </w:rPr>
+        <w:t xml:space="preserve"> puede ser resuelto por una IA que puede resolverlo mediante dos algoritmos: </w:t>
+      </w:r>
+    </w:p>
+    <w:p>
+      <w:pPr>
+        <w:pStyle w:val="Prrafodelista"/>
+        <w:numPr>
+          <w:ilvl w:val="0"/>
+          <w:numId w:val="9"/>
+        </w:numPr>
+        <w:rPr>
+          <w:rFonts w:ascii="Times New Roman" w:hAnsi="Times New Roman" w:cs="Times New Roman"/>
+          <w:sz w:val="24"/>
+          <w:szCs w:val="24"/>
+        </w:rPr>
+      </w:pPr>
+      <w:r>
+        <w:rPr>
+          <w:rFonts w:ascii="Times New Roman" w:hAnsi="Times New Roman" w:cs="Times New Roman"/>
+          <w:sz w:val="24"/>
+          <w:szCs w:val="24"/>
+        </w:rPr>
+        <w:t>BFS, o</w:t>
+      </w:r>
+      <w:r>
+        <w:rPr>
+          <w:rFonts w:ascii="Times New Roman" w:hAnsi="Times New Roman" w:cs="Times New Roman"/>
+          <w:sz w:val="24"/>
+          <w:szCs w:val="24"/>
+        </w:rPr>
+        <w:t xml:space="preserve"> búsqueda en anchura</w:t>
+      </w:r>
+    </w:p>
+    <w:p>
+      <w:pPr>
+        <w:pStyle w:val="Prrafodelista"/>
+        <w:numPr>
+          <w:ilvl w:val="0"/>
+          <w:numId w:val="9"/>
+        </w:numPr>
+        <w:rPr>
+          <w:rFonts w:ascii="Times New Roman" w:hAnsi="Times New Roman" w:cs="Times New Roman"/>
+          <w:sz w:val="24"/>
+          <w:szCs w:val="24"/>
+        </w:rPr>
+      </w:pPr>
+      <w:r>
+        <w:rPr>
+          <w:rFonts w:ascii="Times New Roman" w:hAnsi="Times New Roman" w:cs="Times New Roman"/>
+          <w:sz w:val="24"/>
+          <w:szCs w:val="24"/>
+        </w:rPr>
+        <w:t>DFS, o búsqueda en profundidad</w:t>
+      </w:r>
+    </w:p>
+    <w:p>
+      <w:pPr>
+        <w:rPr>
+          <w:rFonts w:ascii="Times New Roman" w:hAnsi="Times New Roman" w:cs="Times New Roman"/>
+          <w:sz w:val="24"/>
+          <w:szCs w:val="24"/>
+        </w:rPr>
+      </w:pPr>
+      <w:r>
+        <w:rPr>
+          <w:rFonts w:ascii="Times New Roman" w:hAnsi="Times New Roman" w:cs="Times New Roman"/>
+          <w:sz w:val="24"/>
+          <w:szCs w:val="24"/>
+        </w:rPr>
+        <w:t xml:space="preserve">El jugador elige resolver el </w:t>
+      </w:r>
+      <w:proofErr w:type="spellStart"/>
+      <w:r>
+        <w:rPr>
+          <w:rFonts w:ascii="Times New Roman" w:hAnsi="Times New Roman" w:cs="Times New Roman"/>
+          <w:sz w:val="24"/>
+          <w:szCs w:val="24"/>
+        </w:rPr>
+        <w:t>puzzle</w:t>
+      </w:r>
+      <w:proofErr w:type="spellEnd"/>
+      <w:r>
+        <w:rPr>
+          <w:rFonts w:ascii="Times New Roman" w:hAnsi="Times New Roman" w:cs="Times New Roman"/>
+          <w:sz w:val="24"/>
+          <w:szCs w:val="24"/>
+        </w:rPr>
+        <w:t xml:space="preserve"> mediante un prototipo u otro pulsando los botones “BFS” o bien “DFS”.</w:t>
+      </w:r>
+    </w:p>
+    <w:p>
+      <w:pPr>
+        <w:rPr>
+          <w:rFonts w:ascii="Times New Roman" w:hAnsi="Times New Roman" w:cs="Times New Roman"/>
+          <w:sz w:val="24"/>
+          <w:szCs w:val="24"/>
+        </w:rPr>
+      </w:pPr>
+      <w:r>
+        <w:rPr>
+          <w:rFonts w:ascii="Times New Roman" w:hAnsi="Times New Roman" w:cs="Times New Roman"/>
+          <w:sz w:val="24"/>
+          <w:szCs w:val="24"/>
+        </w:rPr>
+        <w:t xml:space="preserve">Si el </w:t>
+      </w:r>
+      <w:proofErr w:type="spellStart"/>
+      <w:r>
+        <w:rPr>
+          <w:rFonts w:ascii="Times New Roman" w:hAnsi="Times New Roman" w:cs="Times New Roman"/>
+          <w:sz w:val="24"/>
+          <w:szCs w:val="24"/>
+        </w:rPr>
+        <w:t>puzzle</w:t>
+      </w:r>
+      <w:proofErr w:type="spellEnd"/>
+      <w:r>
+        <w:rPr>
+          <w:rFonts w:ascii="Times New Roman" w:hAnsi="Times New Roman" w:cs="Times New Roman"/>
+          <w:sz w:val="24"/>
+          <w:szCs w:val="24"/>
+        </w:rPr>
+        <w:t xml:space="preserve"> no se puede resolver porque el número de cálculos que tiene que realizar la IA es muy elevado o bien porque dado un corte (En el caso del DFS), este no es suficiente para llegar a la configuración óptima, se mostrará un mensaje por pantalla explicando el motivo por el cual no se ha podido resolver el </w:t>
+      </w:r>
+      <w:proofErr w:type="spellStart"/>
+      <w:r>
+        <w:rPr>
+          <w:rFonts w:ascii="Times New Roman" w:hAnsi="Times New Roman" w:cs="Times New Roman"/>
+          <w:sz w:val="24"/>
+          <w:szCs w:val="24"/>
+        </w:rPr>
+        <w:t>puzzle</w:t>
+      </w:r>
+      <w:proofErr w:type="spellEnd"/>
+      <w:r>
+        <w:rPr>
+          <w:rFonts w:ascii="Times New Roman" w:hAnsi="Times New Roman" w:cs="Times New Roman"/>
+          <w:sz w:val="24"/>
+          <w:szCs w:val="24"/>
+        </w:rPr>
+        <w:t>.</w:t>
+      </w:r>
+    </w:p>
+    <w:p>
+      <w:pPr>
+        <w:rPr>
+          <w:rFonts w:ascii="Times New Roman" w:hAnsi="Times New Roman" w:cs="Times New Roman"/>
+          <w:sz w:val="24"/>
+          <w:szCs w:val="24"/>
+        </w:rPr>
+      </w:pPr>
+      <w:r>
+        <w:rPr>
+          <w:rFonts w:ascii="Times New Roman" w:hAnsi="Times New Roman" w:cs="Times New Roman"/>
+          <w:sz w:val="24"/>
+          <w:szCs w:val="24"/>
+        </w:rPr>
+        <w:t>*Estadísticas</w:t>
       </w:r>
     </w:p>
     <w:p>
@@ -842,6 +1267,7 @@
     </w:p>
     <w:p>
       <w:r>
+        <w:lastRenderedPageBreak/>
         <w:t xml:space="preserve">○ Número de movimientos totales </w:t>
       </w:r>
     </w:p>
@@ -916,39 +1342,217 @@
       </w:pPr>
     </w:p>
     <w:p>
-      <w:pPr>
-        <w:rPr>
-          <w:rFonts w:ascii="Times New Roman" w:hAnsi="Times New Roman" w:cs="Times New Roman"/>
-          <w:sz w:val="24"/>
-          <w:szCs w:val="24"/>
-        </w:rPr>
-      </w:pPr>
-      <w:r>
-        <w:rPr>
-          <w:rFonts w:ascii="Times New Roman" w:hAnsi="Times New Roman" w:cs="Times New Roman"/>
-          <w:sz w:val="24"/>
-          <w:szCs w:val="24"/>
-        </w:rPr>
-        <w:t xml:space="preserve">Tenemos un </w:t>
+      <w:r>
+        <w:rPr>
+          <w:rFonts w:ascii="Times New Roman" w:hAnsi="Times New Roman" w:cs="Times New Roman"/>
+          <w:sz w:val="24"/>
+          <w:szCs w:val="24"/>
+        </w:rPr>
+        <w:t>Hemos optado por realizar los algoritmos BFS</w:t>
+      </w:r>
+      <w:r>
+        <w:rPr>
+          <w:rFonts w:ascii="Times New Roman" w:hAnsi="Times New Roman" w:cs="Times New Roman"/>
+          <w:sz w:val="24"/>
+          <w:szCs w:val="24"/>
+        </w:rPr>
+        <w:t xml:space="preserve"> y DFS, que son algoritmos de búsqueda no informada, es decir, </w:t>
+      </w:r>
+      <w:r>
+        <w:t>únicamente cuentan con la información que les proporciona el problema</w:t>
+      </w:r>
+      <w:r>
+        <w:t xml:space="preserve">. </w:t>
+      </w:r>
+    </w:p>
+    <w:p>
+      <w:r>
+        <w:t>Los algoritmos</w:t>
+      </w:r>
+      <w:r>
+        <w:t xml:space="preserve"> </w:t>
       </w:r>
       <w:proofErr w:type="spellStart"/>
       <w:r>
-        <w:rPr>
-          <w:rFonts w:ascii="Times New Roman" w:hAnsi="Times New Roman" w:cs="Times New Roman"/>
-          <w:sz w:val="24"/>
-          <w:szCs w:val="24"/>
-        </w:rPr>
-        <w:t>resolutor</w:t>
+        <w:t>Bfs</w:t>
       </w:r>
       <w:proofErr w:type="spellEnd"/>
       <w:r>
-        <w:rPr>
-          <w:rFonts w:ascii="Times New Roman" w:hAnsi="Times New Roman" w:cs="Times New Roman"/>
-          <w:sz w:val="24"/>
-          <w:szCs w:val="24"/>
-        </w:rPr>
-        <w:t xml:space="preserve"> automático para resolver el puzle mediante estrategia no informada</w:t>
-      </w:r>
+        <w:t xml:space="preserve"> </w:t>
+      </w:r>
+      <w:r>
+        <w:t xml:space="preserve"> y </w:t>
+      </w:r>
+      <w:proofErr w:type="spellStart"/>
+      <w:r>
+        <w:t>Dfs</w:t>
+      </w:r>
+      <w:proofErr w:type="spellEnd"/>
+      <w:r>
+        <w:t xml:space="preserve"> </w:t>
+      </w:r>
+      <w:r>
+        <w:t>va</w:t>
+      </w:r>
+      <w:r>
+        <w:t>n</w:t>
+      </w:r>
+      <w:r>
+        <w:t xml:space="preserve"> ha</w:t>
+      </w:r>
+      <w:r>
+        <w:t>llando</w:t>
+      </w:r>
+      <w:r>
+        <w:t xml:space="preserve"> el recorrido mediante expansión de nodos. Estos nodos contendrán lo siguiente:</w:t>
+      </w:r>
+    </w:p>
+    <w:p>
+      <w:r>
+        <w:t>-La configuración del tablero</w:t>
+      </w:r>
+    </w:p>
+    <w:p>
+      <w:r>
+        <w:t>-Una referencia al nodo padre</w:t>
+      </w:r>
+    </w:p>
+    <w:p>
+      <w:r>
+        <w:t>-Un operador, que será aquel se ha aplicado al nodo padre para generar este nodo hijo</w:t>
+      </w:r>
+    </w:p>
+    <w:p>
+      <w:r>
+        <w:t>-El coste de la ruta des</w:t>
+      </w:r>
+      <w:r>
+        <w:t>de la raíz hasta el nodo actual</w:t>
+      </w:r>
+    </w:p>
+    <w:p/>
+    <w:p>
+      <w:r>
+        <w:t>Vamos hallando los nodos adyacentes de cada nodo recorrido para encontrar todas las configuraciones posibles</w:t>
+      </w:r>
+      <w:r>
+        <w:t xml:space="preserve"> hasta dar con la solución.</w:t>
+      </w:r>
+    </w:p>
+    <w:p/>
+    <w:p>
+      <w:pPr>
+        <w:rPr>
+          <w:sz w:val="32"/>
+          <w:szCs w:val="32"/>
+          <w:u w:val="single"/>
+        </w:rPr>
+      </w:pPr>
+      <w:r>
+        <w:rPr>
+          <w:sz w:val="32"/>
+          <w:szCs w:val="32"/>
+          <w:u w:val="single"/>
+        </w:rPr>
+        <w:t>BFS</w:t>
+      </w:r>
+    </w:p>
+    <w:p>
+      <w:pPr>
+        <w:rPr>
+          <w:sz w:val="32"/>
+          <w:szCs w:val="32"/>
+          <w:u w:val="single"/>
+        </w:rPr>
+      </w:pPr>
+      <w:r>
+        <w:t>E</w:t>
+      </w:r>
+      <w:r>
+        <w:t xml:space="preserve">l algoritmo </w:t>
+      </w:r>
+      <w:proofErr w:type="spellStart"/>
+      <w:r>
+        <w:t>Bfs</w:t>
+      </w:r>
+      <w:proofErr w:type="spellEnd"/>
+      <w:r>
+        <w:t xml:space="preserve"> expande primero la raíz y a continuación expande al completo cada nivel de profundidad.</w:t>
+      </w:r>
+    </w:p>
+    <w:p>
+      <w:r>
+        <w:t>P</w:t>
+      </w:r>
+      <w:r>
+        <w:t>ara poder guardar la información de los nodos</w:t>
+      </w:r>
+      <w:r>
+        <w:t>,</w:t>
+      </w:r>
+      <w:r>
+        <w:t xml:space="preserve"> utilizamos el TAD Cola, para ir guardando los nodos y una tabla hash que va guardando en este caso los tableros visitados.</w:t>
+      </w:r>
+    </w:p>
+    <w:p/>
+    <w:p>
+      <w:pPr>
+        <w:rPr>
+          <w:sz w:val="32"/>
+          <w:szCs w:val="32"/>
+          <w:u w:val="single"/>
+        </w:rPr>
+      </w:pPr>
+      <w:r>
+        <w:rPr>
+          <w:sz w:val="32"/>
+          <w:szCs w:val="32"/>
+          <w:u w:val="single"/>
+        </w:rPr>
+        <w:t>D</w:t>
+      </w:r>
+      <w:r>
+        <w:rPr>
+          <w:sz w:val="32"/>
+          <w:szCs w:val="32"/>
+          <w:u w:val="single"/>
+        </w:rPr>
+        <w:t>FS</w:t>
+      </w:r>
+    </w:p>
+    <w:p>
+      <w:r>
+        <w:t>El algoritmo</w:t>
+      </w:r>
+      <w:r>
+        <w:t xml:space="preserve"> </w:t>
+      </w:r>
+      <w:proofErr w:type="spellStart"/>
+      <w:r>
+        <w:t>Dfs</w:t>
+      </w:r>
+      <w:proofErr w:type="spellEnd"/>
+      <w:r>
+        <w:t xml:space="preserve"> expande</w:t>
+      </w:r>
+      <w:r>
+        <w:t xml:space="preserve"> hacia abajo hasta llegar al más profundo y después sube lo justo para seguir expandiendo nodos de hijos profundos. Esto lo hace mediante recursividad y vuelta atrás, métodos que nos permiten ahorrar espacio.</w:t>
+      </w:r>
+    </w:p>
+    <w:p>
+      <w:r>
+        <w:lastRenderedPageBreak/>
+        <w:t xml:space="preserve"> La estrategia no es óptima ni completa, es decir, puede haber rutas redundantes en las cuales el algoritmo profundice eternamente. Sin embargo, nosotros lo he hemos solucionado con profundidad limitada.</w:t>
+      </w:r>
+    </w:p>
+    <w:p>
+      <w:pPr>
+        <w:rPr>
+          <w:rFonts w:ascii="Times New Roman" w:hAnsi="Times New Roman" w:cs="Times New Roman"/>
+          <w:sz w:val="24"/>
+          <w:szCs w:val="24"/>
+        </w:rPr>
+      </w:pPr>
     </w:p>
     <w:p>
       <w:pPr>
@@ -990,22 +1594,16 @@
     </w:p>
     <w:p>
       <w:pPr>
+        <w:pStyle w:val="Prrafodelista"/>
         <w:spacing w:line="240" w:lineRule="auto"/>
         <w:rPr>
           <w:rFonts w:ascii="Times New Roman" w:hAnsi="Times New Roman" w:cs="Times New Roman"/>
-          <w:sz w:val="24"/>
-          <w:szCs w:val="24"/>
-        </w:rPr>
-      </w:pPr>
-      <w:r>
-        <w:rPr>
-          <w:rFonts w:ascii="Times New Roman" w:hAnsi="Times New Roman" w:cs="Times New Roman"/>
-          <w:sz w:val="24"/>
-          <w:szCs w:val="24"/>
-        </w:rPr>
-        <w:lastRenderedPageBreak/>
-        <w:t>Aprovechamos para programar un sistema de pruebas para prototipos de IA reutilizable en las próximas prácticas:</w:t>
-      </w:r>
+          <w:b/>
+          <w:sz w:val="40"/>
+          <w:szCs w:val="40"/>
+          <w:u w:val="single"/>
+        </w:rPr>
+      </w:pPr>
     </w:p>
     <w:p>
       <w:pPr>
@@ -1022,7 +1620,41 @@
           <w:sz w:val="24"/>
           <w:szCs w:val="24"/>
         </w:rPr>
-        <w:t xml:space="preserve">-Tenemos un HUD permanente con el título de la práctica, nuestros datos, instrucciones de </w:t>
+        <w:t>L</w:t>
+      </w:r>
+      <w:r>
+        <w:rPr>
+          <w:rFonts w:ascii="Times New Roman" w:hAnsi="Times New Roman" w:cs="Times New Roman"/>
+          <w:sz w:val="24"/>
+          <w:szCs w:val="24"/>
+        </w:rPr>
+        <w:t>os</w:t>
+      </w:r>
+      <w:r>
+        <w:rPr>
+          <w:rFonts w:ascii="Times New Roman" w:hAnsi="Times New Roman" w:cs="Times New Roman"/>
+          <w:sz w:val="24"/>
+          <w:szCs w:val="24"/>
+        </w:rPr>
+        <w:t xml:space="preserve"> algoritmos son reutilizables ya que toda la implementación por dentro es independiente de a qué se está aplicando. Lo único que tendríamos que modificar es el hecho de recibir como parámetros los tableros de inicio y fin, que son matrices, y deberían ser tipos genéricos.</w:t>
+      </w:r>
+    </w:p>
+    <w:p>
+      <w:pPr>
+        <w:spacing w:line="240" w:lineRule="auto"/>
+        <w:rPr>
+          <w:rFonts w:ascii="Times New Roman" w:hAnsi="Times New Roman" w:cs="Times New Roman"/>
+          <w:sz w:val="24"/>
+          <w:szCs w:val="24"/>
+        </w:rPr>
+      </w:pPr>
+      <w:r>
+        <w:rPr>
+          <w:rFonts w:ascii="Times New Roman" w:hAnsi="Times New Roman" w:cs="Times New Roman"/>
+          <w:sz w:val="24"/>
+          <w:szCs w:val="24"/>
+        </w:rPr>
+        <w:t xml:space="preserve">Tenemos implementadas dos escenas: la escena del menú, con el título, nuestros datos e instrucciones de uso; y la escena del juego, con los botones de generar el tablero aleatorio, reestablecer el tablero, y para generar los recorridos </w:t>
       </w:r>
       <w:proofErr w:type="spellStart"/>
       <w:r>
@@ -1031,19 +1663,27 @@
           <w:sz w:val="24"/>
           <w:szCs w:val="24"/>
         </w:rPr>
-        <w:t>uso</w:t>
-      </w:r>
-      <w:proofErr w:type="gramStart"/>
-      <w:r>
-        <w:rPr>
-          <w:rFonts w:ascii="Times New Roman" w:hAnsi="Times New Roman" w:cs="Times New Roman"/>
-          <w:sz w:val="24"/>
-          <w:szCs w:val="24"/>
-        </w:rPr>
-        <w:t>,etc</w:t>
+        <w:t>Bfs</w:t>
       </w:r>
       <w:proofErr w:type="spellEnd"/>
-      <w:proofErr w:type="gramEnd"/>
+      <w:r>
+        <w:rPr>
+          <w:rFonts w:ascii="Times New Roman" w:hAnsi="Times New Roman" w:cs="Times New Roman"/>
+          <w:sz w:val="24"/>
+          <w:szCs w:val="24"/>
+        </w:rPr>
+        <w:t xml:space="preserve"> y </w:t>
+      </w:r>
+      <w:proofErr w:type="spellStart"/>
+      <w:r>
+        <w:rPr>
+          <w:rFonts w:ascii="Times New Roman" w:hAnsi="Times New Roman" w:cs="Times New Roman"/>
+          <w:sz w:val="24"/>
+          <w:szCs w:val="24"/>
+        </w:rPr>
+        <w:t>Dfs</w:t>
+      </w:r>
+      <w:proofErr w:type="spellEnd"/>
       <w:r>
         <w:rPr>
           <w:rFonts w:ascii="Times New Roman" w:hAnsi="Times New Roman" w:cs="Times New Roman"/>
@@ -1056,17 +1696,21 @@
     <w:p>
       <w:pPr>
         <w:spacing w:line="240" w:lineRule="auto"/>
-      </w:pPr>
-      <w:r>
-        <w:rPr>
-          <w:rFonts w:ascii="Times New Roman" w:hAnsi="Times New Roman" w:cs="Times New Roman"/>
-          <w:sz w:val="24"/>
-          <w:szCs w:val="24"/>
-        </w:rPr>
-        <w:t>-</w:t>
-      </w:r>
-      <w:r>
-        <w:t>Manejo cómodo con ratón y posibilidad de repetir pruebas de inmediato y sin límites</w:t>
+        <w:rPr>
+          <w:rFonts w:ascii="Times New Roman" w:hAnsi="Times New Roman" w:cs="Times New Roman"/>
+          <w:b/>
+          <w:sz w:val="40"/>
+          <w:szCs w:val="40"/>
+          <w:u w:val="single"/>
+        </w:rPr>
+      </w:pPr>
+      <w:r>
+        <w:rPr>
+          <w:rFonts w:ascii="Times New Roman" w:hAnsi="Times New Roman" w:cs="Times New Roman"/>
+          <w:sz w:val="24"/>
+          <w:szCs w:val="24"/>
+        </w:rPr>
+        <w:t>Se pueden repetir pruebas de inmediato y sin límites.</w:t>
       </w:r>
     </w:p>
     <w:p>
@@ -1074,181 +1718,111 @@
         <w:spacing w:line="240" w:lineRule="auto"/>
       </w:pPr>
       <w:r>
-        <w:t>-Lo vamos a exportar a Android para juntar nuestras prácticas y llevarlas como portfolio</w:t>
+        <w:t xml:space="preserve">Lo </w:t>
+      </w:r>
+      <w:r>
+        <w:t>hemos exportado</w:t>
+      </w:r>
+      <w:r>
+        <w:t xml:space="preserve"> a Android para </w:t>
+      </w:r>
+      <w:r>
+        <w:t xml:space="preserve">juntar nuestras prácticas y llevarlas como portfolio, </w:t>
+      </w:r>
+      <w:r>
+        <w:t>y ver si funcionaba y nos ha funcionado.</w:t>
       </w:r>
     </w:p>
     <w:p>
       <w:pPr>
         <w:spacing w:line="240" w:lineRule="auto"/>
-        <w:rPr>
-          <w:rFonts w:ascii="Times New Roman" w:hAnsi="Times New Roman" w:cs="Times New Roman"/>
-          <w:sz w:val="24"/>
-          <w:szCs w:val="24"/>
-        </w:rPr>
-      </w:pPr>
-      <w:r>
-        <w:t>-Desacopla</w:t>
+      </w:pPr>
+      <w:r>
+        <w:t>Las estadísticas se muestran por pantalla: número de movimientos, tiempo tardado.</w:t>
       </w:r>
     </w:p>
     <w:p>
       <w:pPr>
         <w:spacing w:line="240" w:lineRule="auto"/>
-        <w:rPr>
-          <w:rFonts w:ascii="Times New Roman" w:hAnsi="Times New Roman" w:cs="Times New Roman"/>
-          <w:b/>
-          <w:sz w:val="24"/>
-          <w:szCs w:val="24"/>
-          <w:u w:val="single"/>
-        </w:rPr>
-      </w:pPr>
+      </w:pPr>
+      <w:r>
+        <w:t>Ejemplo completo de la prueba:</w:t>
+      </w:r>
+    </w:p>
+    <w:p>
+      <w:pPr>
+        <w:spacing w:line="240" w:lineRule="auto"/>
+      </w:pPr>
+      <w:r>
+        <w:t xml:space="preserve">No hemos implementado ninguna heurística, sino los algoritmos de búsqueda no informada porque nos parecían los más diferentes entre sí y los más complejos, ya que los de heurística, como </w:t>
+      </w:r>
       <w:proofErr w:type="spellStart"/>
       <w:r>
-        <w:rPr>
-          <w:rFonts w:ascii="Times New Roman" w:hAnsi="Times New Roman" w:cs="Times New Roman"/>
-          <w:b/>
-          <w:sz w:val="24"/>
-          <w:szCs w:val="24"/>
-          <w:u w:val="single"/>
-        </w:rPr>
-        <w:t>Deberiamos</w:t>
+        <w:t>Hamming</w:t>
       </w:r>
       <w:proofErr w:type="spellEnd"/>
       <w:r>
-        <w:rPr>
-          <w:rFonts w:ascii="Times New Roman" w:hAnsi="Times New Roman" w:cs="Times New Roman"/>
-          <w:b/>
-          <w:sz w:val="24"/>
-          <w:szCs w:val="24"/>
-          <w:u w:val="single"/>
-        </w:rPr>
-        <w:t xml:space="preserve"> tal vez automatizarlas</w:t>
+        <w:t xml:space="preserve"> o Manhattan solamente </w:t>
+      </w:r>
+      <w:r>
+        <w:t>consistían en</w:t>
+      </w:r>
+      <w:r>
+        <w:t xml:space="preserve"> utilizar el algoritmo </w:t>
+      </w:r>
+      <w:proofErr w:type="spellStart"/>
+      <w:r>
+        <w:t>Bfs</w:t>
+      </w:r>
+      <w:proofErr w:type="spellEnd"/>
+      <w:r>
+        <w:t xml:space="preserve"> y ordenar la cola.</w:t>
       </w:r>
     </w:p>
     <w:p>
       <w:pPr>
         <w:spacing w:line="240" w:lineRule="auto"/>
-        <w:rPr>
-          <w:rFonts w:ascii="Times New Roman" w:hAnsi="Times New Roman" w:cs="Times New Roman"/>
-          <w:b/>
-          <w:sz w:val="24"/>
-          <w:szCs w:val="24"/>
-          <w:u w:val="single"/>
-        </w:rPr>
-      </w:pPr>
+      </w:pPr>
+      <w:r>
+        <w:t xml:space="preserve">Hemos visto que al implementar </w:t>
+      </w:r>
+      <w:proofErr w:type="spellStart"/>
+      <w:r>
+        <w:t>Bfs</w:t>
+      </w:r>
+      <w:proofErr w:type="spellEnd"/>
+      <w:r>
+        <w:t>, es un algoritmo que funciona perfectamente, sin embargo cuando se realizan muchas iteraciones el coste es tan elevado que tarda mucho.</w:t>
+      </w:r>
     </w:p>
     <w:p>
       <w:pPr>
         <w:spacing w:line="240" w:lineRule="auto"/>
-        <w:rPr>
-          <w:rFonts w:ascii="Times New Roman" w:hAnsi="Times New Roman" w:cs="Times New Roman"/>
-          <w:b/>
-          <w:sz w:val="24"/>
-          <w:szCs w:val="24"/>
-          <w:u w:val="single"/>
-        </w:rPr>
-      </w:pPr>
+      </w:pPr>
+      <w:r>
+        <w:t xml:space="preserve">En el caso del </w:t>
+      </w:r>
       <w:proofErr w:type="spellStart"/>
       <w:r>
-        <w:rPr>
-          <w:rFonts w:ascii="Times New Roman" w:hAnsi="Times New Roman" w:cs="Times New Roman"/>
-          <w:b/>
-          <w:sz w:val="24"/>
-          <w:szCs w:val="24"/>
-          <w:u w:val="single"/>
-        </w:rPr>
-        <w:t>Amplicacion</w:t>
+        <w:t>Dfs</w:t>
       </w:r>
       <w:proofErr w:type="spellEnd"/>
       <w:r>
-        <w:rPr>
-          <w:rFonts w:ascii="Times New Roman" w:hAnsi="Times New Roman" w:cs="Times New Roman"/>
-          <w:b/>
-          <w:sz w:val="24"/>
-          <w:szCs w:val="24"/>
-          <w:u w:val="single"/>
-        </w:rPr>
-        <w:t>:</w:t>
+        <w:t xml:space="preserve">, hemos observado que funciona para muchas iteraciones, pero se equivoca mucho y hace muchos movimientos redundantes. Esto quedará reflejado más adelante con el ejemplo que mostraremos de </w:t>
+      </w:r>
+      <w:proofErr w:type="spellStart"/>
+      <w:r>
+        <w:t>Dfs</w:t>
+      </w:r>
+      <w:proofErr w:type="spellEnd"/>
+      <w:r>
+        <w:t>.</w:t>
       </w:r>
     </w:p>
     <w:p>
       <w:pPr>
         <w:spacing w:line="240" w:lineRule="auto"/>
       </w:pPr>
-      <w:r>
-        <w:t xml:space="preserve">● Hacer un </w:t>
-      </w:r>
-      <w:proofErr w:type="spellStart"/>
-      <w:r>
-        <w:t>resolutor</w:t>
-      </w:r>
-      <w:proofErr w:type="spellEnd"/>
-      <w:r>
-        <w:t xml:space="preserve"> interactivo o informado </w:t>
-      </w:r>
-    </w:p>
-    <w:p>
-      <w:pPr>
-        <w:spacing w:line="240" w:lineRule="auto"/>
-      </w:pPr>
-      <w:r>
-        <w:t xml:space="preserve">○ Que se adapte a los cambios que haga el usuario </w:t>
-      </w:r>
-    </w:p>
-    <w:p>
-      <w:pPr>
-        <w:spacing w:line="240" w:lineRule="auto"/>
-      </w:pPr>
-      <w:r>
-        <w:t>○ Que use alguna heurística</w:t>
-      </w:r>
-    </w:p>
-    <w:p>
-      <w:pPr>
-        <w:spacing w:line="240" w:lineRule="auto"/>
-      </w:pPr>
-      <w:r>
-        <w:t xml:space="preserve">● Estudiar la generalización a crear y resolver cualquier tipo de puzle deslizante </w:t>
-      </w:r>
-    </w:p>
-    <w:p>
-      <w:pPr>
-        <w:spacing w:line="240" w:lineRule="auto"/>
-        <w:rPr>
-          <w:u w:val="single"/>
-        </w:rPr>
-      </w:pPr>
-      <w:r>
-        <w:t xml:space="preserve">○ </w:t>
-      </w:r>
-      <w:proofErr w:type="spellStart"/>
-      <w:r>
-        <w:t>SBPSolver</w:t>
-      </w:r>
-      <w:bookmarkStart w:id="0" w:name="_GoBack"/>
-      <w:bookmarkEnd w:id="0"/>
-      <w:proofErr w:type="spellEnd"/>
-    </w:p>
-    <w:p>
-      <w:pPr>
-        <w:spacing w:line="240" w:lineRule="auto"/>
-        <w:rPr>
-          <w:rFonts w:ascii="Times New Roman" w:hAnsi="Times New Roman" w:cs="Times New Roman"/>
-          <w:b/>
-          <w:sz w:val="24"/>
-          <w:szCs w:val="24"/>
-          <w:u w:val="single"/>
-        </w:rPr>
-      </w:pPr>
-      <w:r>
-        <w:rPr>
-          <w:rFonts w:ascii="Times New Roman" w:hAnsi="Times New Roman" w:cs="Times New Roman"/>
-          <w:b/>
-          <w:sz w:val="24"/>
-          <w:szCs w:val="24"/>
-          <w:u w:val="single"/>
-        </w:rPr>
-        <w:t>http://www.culand.ch/dev/SBPSolver.htm</w:t>
-      </w:r>
     </w:p>
     <w:p>
       <w:pPr>
@@ -1278,39 +1852,50 @@
         <w:t>Implementación</w:t>
       </w:r>
     </w:p>
-    <w:p>
-      <w:pPr>
-        <w:pStyle w:val="Prrafodelista"/>
-        <w:spacing w:line="240" w:lineRule="auto"/>
-        <w:rPr>
-          <w:rFonts w:ascii="Times New Roman" w:hAnsi="Times New Roman" w:cs="Times New Roman"/>
-          <w:b/>
-          <w:sz w:val="48"/>
-          <w:szCs w:val="48"/>
-          <w:u w:val="single"/>
-        </w:rPr>
-      </w:pPr>
-    </w:p>
-    <w:p>
-      <w:pPr>
-        <w:rPr>
-          <w:rFonts w:ascii="Times New Roman" w:hAnsi="Times New Roman" w:cs="Times New Roman"/>
-          <w:b/>
-          <w:sz w:val="24"/>
-          <w:szCs w:val="24"/>
-        </w:rPr>
-      </w:pPr>
+    <w:p/>
+    <w:p>
+      <w:r>
+        <w:t xml:space="preserve">-Al inicio del problema, buscamos todos los </w:t>
+      </w:r>
       <w:proofErr w:type="spellStart"/>
       <w:r>
-        <w:rPr>
-          <w:rFonts w:ascii="Times New Roman" w:hAnsi="Times New Roman" w:cs="Times New Roman"/>
-          <w:b/>
-          <w:sz w:val="24"/>
-          <w:szCs w:val="24"/>
-        </w:rPr>
-        <w:t>Holaa</w:t>
+        <w:t>gameObjects</w:t>
       </w:r>
       <w:proofErr w:type="spellEnd"/>
+      <w:r>
+        <w:t xml:space="preserve"> con el </w:t>
+      </w:r>
+      <w:proofErr w:type="spellStart"/>
+      <w:r>
+        <w:t>tag</w:t>
+      </w:r>
+      <w:proofErr w:type="spellEnd"/>
+      <w:r>
+        <w:t xml:space="preserve"> “Ficha” y los ordenamos el </w:t>
+      </w:r>
+      <w:proofErr w:type="spellStart"/>
+      <w:r>
+        <w:t>array</w:t>
+      </w:r>
+      <w:proofErr w:type="spellEnd"/>
+      <w:r>
+        <w:t xml:space="preserve"> por nombre.</w:t>
+      </w:r>
+    </w:p>
+    <w:p>
+      <w:pPr>
+        <w:rPr>
+          <w:rFonts w:ascii="Times New Roman" w:hAnsi="Times New Roman" w:cs="Times New Roman"/>
+          <w:b/>
+          <w:sz w:val="24"/>
+          <w:szCs w:val="24"/>
+        </w:rPr>
+      </w:pPr>
+      <w:r>
+        <w:t>-Inicializamos el tablero</w:t>
+      </w:r>
+      <w:bookmarkStart w:id="0" w:name="_GoBack"/>
+      <w:bookmarkEnd w:id="0"/>
     </w:p>
     <w:p>
       <w:pPr>
@@ -1358,6 +1943,7 @@
           <w:sz w:val="24"/>
           <w:szCs w:val="24"/>
         </w:rPr>
+        <w:lastRenderedPageBreak/>
         <w:t xml:space="preserve">Para saber </w:t>
       </w:r>
       <w:proofErr w:type="spellStart"/>
@@ -1413,7 +1999,6 @@
           <w:b/>
           <w:sz w:val="24"/>
           <w:szCs w:val="24"/>
-          <w:lang w:val="en-US"/>
         </w:rPr>
       </w:pPr>
       <w:proofErr w:type="spellStart"/>
@@ -1522,6 +2107,121 @@
 <file path=word/numbering.xml><?xml version="1.0" encoding="utf-8"?>
 <w:numbering xmlns:wpc="http://schemas.microsoft.com/office/word/2010/wordprocessingCanvas" xmlns:mc="http://schemas.openxmlformats.org/markup-compatibility/2006" xmlns:o="urn:schemas-microsoft-com:office:office" xmlns:r="http://schemas.openxmlformats.org/officeDocument/2006/relationships" xmlns:m="http://schemas.openxmlformats.org/officeDocument/2006/math" xmlns:v="urn:schemas-microsoft-com:vml" xmlns:wp14="http://schemas.microsoft.com/office/word/2010/wordprocessingDrawing" xmlns:wp="http://schemas.openxmlformats.org/drawingml/2006/wordprocessingDrawing" xmlns:w10="urn:schemas-microsoft-com:office:word" xmlns:w="http://schemas.openxmlformats.org/wordprocessingml/2006/main" xmlns:w14="http://schemas.microsoft.com/office/word/2010/wordml" xmlns:w15="http://schemas.microsoft.com/office/word/2012/wordml" xmlns:wpg="http://schemas.microsoft.com/office/word/2010/wordprocessingGroup" xmlns:wpi="http://schemas.microsoft.com/office/word/2010/wordprocessingInk" xmlns:wne="http://schemas.microsoft.com/office/word/2006/wordml" xmlns:wps="http://schemas.microsoft.com/office/word/2010/wordprocessingShape" mc:Ignorable="w14 w15 wp14">
   <w:abstractNum w:abstractNumId="0" w15:restartNumberingAfterBreak="0">
+    <w:nsid w:val="09C044BF"/>
+    <w:multiLevelType w:val="hybridMultilevel"/>
+    <w:tmpl w:val="506234E8"/>
+    <w:lvl w:ilvl="0" w:tplc="4FCCC3AC">
+      <w:start w:val="1"/>
+      <w:numFmt w:val="bullet"/>
+      <w:lvlText w:val="-"/>
+      <w:lvlJc w:val="left"/>
+      <w:pPr>
+        <w:ind w:left="720" w:hanging="360"/>
+      </w:pPr>
+      <w:rPr>
+        <w:rFonts w:ascii="Calibri" w:eastAsiaTheme="minorHAnsi" w:hAnsi="Calibri" w:cstheme="minorBidi" w:hint="default"/>
+        <w:b w:val="0"/>
+        <w:sz w:val="22"/>
+      </w:rPr>
+    </w:lvl>
+    <w:lvl w:ilvl="1" w:tplc="0C0A0003" w:tentative="1">
+      <w:start w:val="1"/>
+      <w:numFmt w:val="bullet"/>
+      <w:lvlText w:val="o"/>
+      <w:lvlJc w:val="left"/>
+      <w:pPr>
+        <w:ind w:left="1440" w:hanging="360"/>
+      </w:pPr>
+      <w:rPr>
+        <w:rFonts w:ascii="Courier New" w:hAnsi="Courier New" w:cs="Courier New" w:hint="default"/>
+      </w:rPr>
+    </w:lvl>
+    <w:lvl w:ilvl="2" w:tplc="0C0A0005" w:tentative="1">
+      <w:start w:val="1"/>
+      <w:numFmt w:val="bullet"/>
+      <w:lvlText w:val=""/>
+      <w:lvlJc w:val="left"/>
+      <w:pPr>
+        <w:ind w:left="2160" w:hanging="360"/>
+      </w:pPr>
+      <w:rPr>
+        <w:rFonts w:ascii="Wingdings" w:hAnsi="Wingdings" w:hint="default"/>
+      </w:rPr>
+    </w:lvl>
+    <w:lvl w:ilvl="3" w:tplc="0C0A0001" w:tentative="1">
+      <w:start w:val="1"/>
+      <w:numFmt w:val="bullet"/>
+      <w:lvlText w:val=""/>
+      <w:lvlJc w:val="left"/>
+      <w:pPr>
+        <w:ind w:left="2880" w:hanging="360"/>
+      </w:pPr>
+      <w:rPr>
+        <w:rFonts w:ascii="Symbol" w:hAnsi="Symbol" w:hint="default"/>
+      </w:rPr>
+    </w:lvl>
+    <w:lvl w:ilvl="4" w:tplc="0C0A0003" w:tentative="1">
+      <w:start w:val="1"/>
+      <w:numFmt w:val="bullet"/>
+      <w:lvlText w:val="o"/>
+      <w:lvlJc w:val="left"/>
+      <w:pPr>
+        <w:ind w:left="3600" w:hanging="360"/>
+      </w:pPr>
+      <w:rPr>
+        <w:rFonts w:ascii="Courier New" w:hAnsi="Courier New" w:cs="Courier New" w:hint="default"/>
+      </w:rPr>
+    </w:lvl>
+    <w:lvl w:ilvl="5" w:tplc="0C0A0005" w:tentative="1">
+      <w:start w:val="1"/>
+      <w:numFmt w:val="bullet"/>
+      <w:lvlText w:val=""/>
+      <w:lvlJc w:val="left"/>
+      <w:pPr>
+        <w:ind w:left="4320" w:hanging="360"/>
+      </w:pPr>
+      <w:rPr>
+        <w:rFonts w:ascii="Wingdings" w:hAnsi="Wingdings" w:hint="default"/>
+      </w:rPr>
+    </w:lvl>
+    <w:lvl w:ilvl="6" w:tplc="0C0A0001" w:tentative="1">
+      <w:start w:val="1"/>
+      <w:numFmt w:val="bullet"/>
+      <w:lvlText w:val=""/>
+      <w:lvlJc w:val="left"/>
+      <w:pPr>
+        <w:ind w:left="5040" w:hanging="360"/>
+      </w:pPr>
+      <w:rPr>
+        <w:rFonts w:ascii="Symbol" w:hAnsi="Symbol" w:hint="default"/>
+      </w:rPr>
+    </w:lvl>
+    <w:lvl w:ilvl="7" w:tplc="0C0A0003" w:tentative="1">
+      <w:start w:val="1"/>
+      <w:numFmt w:val="bullet"/>
+      <w:lvlText w:val="o"/>
+      <w:lvlJc w:val="left"/>
+      <w:pPr>
+        <w:ind w:left="5760" w:hanging="360"/>
+      </w:pPr>
+      <w:rPr>
+        <w:rFonts w:ascii="Courier New" w:hAnsi="Courier New" w:cs="Courier New" w:hint="default"/>
+      </w:rPr>
+    </w:lvl>
+    <w:lvl w:ilvl="8" w:tplc="0C0A0005" w:tentative="1">
+      <w:start w:val="1"/>
+      <w:numFmt w:val="bullet"/>
+      <w:lvlText w:val=""/>
+      <w:lvlJc w:val="left"/>
+      <w:pPr>
+        <w:ind w:left="6480" w:hanging="360"/>
+      </w:pPr>
+      <w:rPr>
+        <w:rFonts w:ascii="Wingdings" w:hAnsi="Wingdings" w:hint="default"/>
+      </w:rPr>
+    </w:lvl>
+  </w:abstractNum>
+  <w:abstractNum w:abstractNumId="1" w15:restartNumberingAfterBreak="0">
     <w:nsid w:val="15F75026"/>
     <w:multiLevelType w:val="hybridMultilevel"/>
     <w:tmpl w:val="CECE5D74"/>
@@ -1610,7 +2310,7 @@
       </w:pPr>
     </w:lvl>
   </w:abstractNum>
-  <w:abstractNum w:abstractNumId="1" w15:restartNumberingAfterBreak="0">
+  <w:abstractNum w:abstractNumId="2" w15:restartNumberingAfterBreak="0">
     <w:nsid w:val="16FF64E3"/>
     <w:multiLevelType w:val="hybridMultilevel"/>
     <w:tmpl w:val="2FDA36FA"/>
@@ -1699,7 +2399,7 @@
       </w:pPr>
     </w:lvl>
   </w:abstractNum>
-  <w:abstractNum w:abstractNumId="2" w15:restartNumberingAfterBreak="0">
+  <w:abstractNum w:abstractNumId="3" w15:restartNumberingAfterBreak="0">
     <w:nsid w:val="2ED30114"/>
     <w:multiLevelType w:val="hybridMultilevel"/>
     <w:tmpl w:val="CECE5D74"/>
@@ -1788,7 +2488,7 @@
       </w:pPr>
     </w:lvl>
   </w:abstractNum>
-  <w:abstractNum w:abstractNumId="3" w15:restartNumberingAfterBreak="0">
+  <w:abstractNum w:abstractNumId="4" w15:restartNumberingAfterBreak="0">
     <w:nsid w:val="43DB7117"/>
     <w:multiLevelType w:val="hybridMultilevel"/>
     <w:tmpl w:val="4104C848"/>
@@ -1877,7 +2577,7 @@
       </w:pPr>
     </w:lvl>
   </w:abstractNum>
-  <w:abstractNum w:abstractNumId="4" w15:restartNumberingAfterBreak="0">
+  <w:abstractNum w:abstractNumId="5" w15:restartNumberingAfterBreak="0">
     <w:nsid w:val="4A4904FD"/>
     <w:multiLevelType w:val="hybridMultilevel"/>
     <w:tmpl w:val="CECE5D74"/>
@@ -1966,7 +2666,7 @@
       </w:pPr>
     </w:lvl>
   </w:abstractNum>
-  <w:abstractNum w:abstractNumId="5" w15:restartNumberingAfterBreak="0">
+  <w:abstractNum w:abstractNumId="6" w15:restartNumberingAfterBreak="0">
     <w:nsid w:val="51560958"/>
     <w:multiLevelType w:val="hybridMultilevel"/>
     <w:tmpl w:val="CECE5D74"/>
@@ -2055,7 +2755,7 @@
       </w:pPr>
     </w:lvl>
   </w:abstractNum>
-  <w:abstractNum w:abstractNumId="6" w15:restartNumberingAfterBreak="0">
+  <w:abstractNum w:abstractNumId="7" w15:restartNumberingAfterBreak="0">
     <w:nsid w:val="6D3E3004"/>
     <w:multiLevelType w:val="hybridMultilevel"/>
     <w:tmpl w:val="CECE5D74"/>
@@ -2144,7 +2844,96 @@
       </w:pPr>
     </w:lvl>
   </w:abstractNum>
-  <w:abstractNum w:abstractNumId="7" w15:restartNumberingAfterBreak="0">
+  <w:abstractNum w:abstractNumId="8" w15:restartNumberingAfterBreak="0">
+    <w:nsid w:val="783145C4"/>
+    <w:multiLevelType w:val="hybridMultilevel"/>
+    <w:tmpl w:val="6FE06F30"/>
+    <w:lvl w:ilvl="0" w:tplc="0C0A000F">
+      <w:start w:val="1"/>
+      <w:numFmt w:val="decimal"/>
+      <w:lvlText w:val="%1."/>
+      <w:lvlJc w:val="left"/>
+      <w:pPr>
+        <w:ind w:left="720" w:hanging="360"/>
+      </w:pPr>
+      <w:rPr>
+        <w:rFonts w:hint="default"/>
+      </w:rPr>
+    </w:lvl>
+    <w:lvl w:ilvl="1" w:tplc="0C0A0019" w:tentative="1">
+      <w:start w:val="1"/>
+      <w:numFmt w:val="lowerLetter"/>
+      <w:lvlText w:val="%2."/>
+      <w:lvlJc w:val="left"/>
+      <w:pPr>
+        <w:ind w:left="1440" w:hanging="360"/>
+      </w:pPr>
+    </w:lvl>
+    <w:lvl w:ilvl="2" w:tplc="0C0A001B" w:tentative="1">
+      <w:start w:val="1"/>
+      <w:numFmt w:val="lowerRoman"/>
+      <w:lvlText w:val="%3."/>
+      <w:lvlJc w:val="right"/>
+      <w:pPr>
+        <w:ind w:left="2160" w:hanging="180"/>
+      </w:pPr>
+    </w:lvl>
+    <w:lvl w:ilvl="3" w:tplc="0C0A000F" w:tentative="1">
+      <w:start w:val="1"/>
+      <w:numFmt w:val="decimal"/>
+      <w:lvlText w:val="%4."/>
+      <w:lvlJc w:val="left"/>
+      <w:pPr>
+        <w:ind w:left="2880" w:hanging="360"/>
+      </w:pPr>
+    </w:lvl>
+    <w:lvl w:ilvl="4" w:tplc="0C0A0019" w:tentative="1">
+      <w:start w:val="1"/>
+      <w:numFmt w:val="lowerLetter"/>
+      <w:lvlText w:val="%5."/>
+      <w:lvlJc w:val="left"/>
+      <w:pPr>
+        <w:ind w:left="3600" w:hanging="360"/>
+      </w:pPr>
+    </w:lvl>
+    <w:lvl w:ilvl="5" w:tplc="0C0A001B" w:tentative="1">
+      <w:start w:val="1"/>
+      <w:numFmt w:val="lowerRoman"/>
+      <w:lvlText w:val="%6."/>
+      <w:lvlJc w:val="right"/>
+      <w:pPr>
+        <w:ind w:left="4320" w:hanging="180"/>
+      </w:pPr>
+    </w:lvl>
+    <w:lvl w:ilvl="6" w:tplc="0C0A000F" w:tentative="1">
+      <w:start w:val="1"/>
+      <w:numFmt w:val="decimal"/>
+      <w:lvlText w:val="%7."/>
+      <w:lvlJc w:val="left"/>
+      <w:pPr>
+        <w:ind w:left="5040" w:hanging="360"/>
+      </w:pPr>
+    </w:lvl>
+    <w:lvl w:ilvl="7" w:tplc="0C0A0019" w:tentative="1">
+      <w:start w:val="1"/>
+      <w:numFmt w:val="lowerLetter"/>
+      <w:lvlText w:val="%8."/>
+      <w:lvlJc w:val="left"/>
+      <w:pPr>
+        <w:ind w:left="5760" w:hanging="360"/>
+      </w:pPr>
+    </w:lvl>
+    <w:lvl w:ilvl="8" w:tplc="0C0A001B" w:tentative="1">
+      <w:start w:val="1"/>
+      <w:numFmt w:val="lowerRoman"/>
+      <w:lvlText w:val="%9."/>
+      <w:lvlJc w:val="right"/>
+      <w:pPr>
+        <w:ind w:left="6480" w:hanging="180"/>
+      </w:pPr>
+    </w:lvl>
+  </w:abstractNum>
+  <w:abstractNum w:abstractNumId="9" w15:restartNumberingAfterBreak="0">
     <w:nsid w:val="7E571A29"/>
     <w:multiLevelType w:val="hybridMultilevel"/>
     <w:tmpl w:val="4592656A"/>
@@ -2234,28 +3023,34 @@
     </w:lvl>
   </w:abstractNum>
   <w:num w:numId="1">
+    <w:abstractNumId w:val="2"/>
+  </w:num>
+  <w:num w:numId="2">
+    <w:abstractNumId w:val="9"/>
+  </w:num>
+  <w:num w:numId="3">
+    <w:abstractNumId w:val="4"/>
+  </w:num>
+  <w:num w:numId="4">
+    <w:abstractNumId w:val="6"/>
+  </w:num>
+  <w:num w:numId="5">
     <w:abstractNumId w:val="1"/>
   </w:num>
-  <w:num w:numId="2">
+  <w:num w:numId="6">
+    <w:abstractNumId w:val="5"/>
+  </w:num>
+  <w:num w:numId="7">
     <w:abstractNumId w:val="7"/>
   </w:num>
-  <w:num w:numId="3">
+  <w:num w:numId="8">
     <w:abstractNumId w:val="3"/>
   </w:num>
-  <w:num w:numId="4">
-    <w:abstractNumId w:val="5"/>
+  <w:num w:numId="9">
+    <w:abstractNumId w:val="8"/>
   </w:num>
-  <w:num w:numId="5">
+  <w:num w:numId="10">
     <w:abstractNumId w:val="0"/>
-  </w:num>
-  <w:num w:numId="6">
-    <w:abstractNumId w:val="4"/>
-  </w:num>
-  <w:num w:numId="7">
-    <w:abstractNumId w:val="6"/>
-  </w:num>
-  <w:num w:numId="8">
-    <w:abstractNumId w:val="2"/>
   </w:num>
 </w:numbering>
 </file>

</xml_diff>